<commit_message>
Analisis de los 7 habitos y covey
</commit_message>
<xml_diff>
--- a/AdministracionDelTIEMPO/Quién es Stephen R Covey.docx
+++ b/AdministracionDelTIEMPO/Quién es Stephen R Covey.docx
@@ -52,6 +52,7 @@
         <w:rPr>
           <w:rFonts w:ascii="Arial" w:hAnsi="Arial" w:cs="Arial"/>
           <w:color w:val="000000" w:themeColor="text1"/>
+          <w:highlight w:val="yellow"/>
         </w:rPr>
         <w:t xml:space="preserve">Una década atrás Stephen R. </w:t>
       </w:r>
@@ -60,6 +61,7 @@
         <w:rPr>
           <w:rFonts w:ascii="Arial" w:hAnsi="Arial" w:cs="Arial"/>
           <w:color w:val="000000" w:themeColor="text1"/>
+          <w:highlight w:val="yellow"/>
         </w:rPr>
         <w:t>Covey</w:t>
       </w:r>
@@ -68,6 +70,7 @@
         <w:rPr>
           <w:rFonts w:ascii="Arial" w:hAnsi="Arial" w:cs="Arial"/>
           <w:color w:val="000000" w:themeColor="text1"/>
+          <w:highlight w:val="yellow"/>
         </w:rPr>
         <w:t>, el denominado </w:t>
       </w:r>
@@ -77,6 +80,7 @@
             <w:rStyle w:val="Hipervnculo"/>
             <w:rFonts w:ascii="Arial" w:hAnsi="Arial" w:cs="Arial"/>
             <w:color w:val="000000" w:themeColor="text1"/>
+            <w:highlight w:val="yellow"/>
             <w:u w:val="none"/>
           </w:rPr>
           <w:t>Sócrates</w:t>
@@ -86,6 +90,7 @@
         <w:rPr>
           <w:rFonts w:ascii="Arial" w:hAnsi="Arial" w:cs="Arial"/>
           <w:color w:val="000000" w:themeColor="text1"/>
+          <w:highlight w:val="yellow"/>
         </w:rPr>
         <w:t> americano, escribió: Los 7 hábitos de la gente altamente efectiva (1989), convirtiéndose su </w:t>
       </w:r>
@@ -95,6 +100,7 @@
             <w:rStyle w:val="Hipervnculo"/>
             <w:rFonts w:ascii="Arial" w:hAnsi="Arial" w:cs="Arial"/>
             <w:color w:val="000000" w:themeColor="text1"/>
+            <w:highlight w:val="yellow"/>
             <w:u w:val="none"/>
           </w:rPr>
           <w:t>libro</w:t>
@@ -104,6 +110,7 @@
         <w:rPr>
           <w:rFonts w:ascii="Arial" w:hAnsi="Arial" w:cs="Arial"/>
           <w:color w:val="000000" w:themeColor="text1"/>
+          <w:highlight w:val="yellow"/>
         </w:rPr>
         <w:t> en un extraordinario </w:t>
       </w:r>
@@ -113,6 +120,7 @@
             <w:rStyle w:val="Hipervnculo"/>
             <w:rFonts w:ascii="Arial" w:hAnsi="Arial" w:cs="Arial"/>
             <w:color w:val="000000" w:themeColor="text1"/>
+            <w:highlight w:val="yellow"/>
             <w:u w:val="none"/>
           </w:rPr>
           <w:t>éxito</w:t>
@@ -122,6 +130,7 @@
         <w:rPr>
           <w:rFonts w:ascii="Arial" w:hAnsi="Arial" w:cs="Arial"/>
           <w:color w:val="000000" w:themeColor="text1"/>
+          <w:highlight w:val="yellow"/>
         </w:rPr>
         <w:t> de </w:t>
       </w:r>
@@ -131,6 +140,7 @@
             <w:rStyle w:val="Hipervnculo"/>
             <w:rFonts w:ascii="Arial" w:hAnsi="Arial" w:cs="Arial"/>
             <w:color w:val="000000" w:themeColor="text1"/>
+            <w:highlight w:val="yellow"/>
             <w:u w:val="none"/>
           </w:rPr>
           <w:t>ventas</w:t>
@@ -140,6 +150,7 @@
         <w:rPr>
           <w:rFonts w:ascii="Arial" w:hAnsi="Arial" w:cs="Arial"/>
           <w:color w:val="000000" w:themeColor="text1"/>
+          <w:highlight w:val="yellow"/>
         </w:rPr>
         <w:t> en su país, primero, y en el resto del mundo, después.</w:t>
       </w:r>
@@ -156,8 +167,16 @@
         <w:rPr>
           <w:rFonts w:ascii="Arial" w:hAnsi="Arial" w:cs="Arial"/>
           <w:color w:val="000000" w:themeColor="text1"/>
-        </w:rPr>
-        <w:t>A la fecha este excepcional libro se ha traducido a más de veinticinco idiomas, se ha editado en un número mayor a los doce millones de ejemplares y su estudio se multiplica cada día más. En idioma </w:t>
+          <w:highlight w:val="yellow"/>
+        </w:rPr>
+        <w:t>A la fecha este excepcional libro se ha traducido a más de veinticinco idiomas, se ha editado en un número mayor a los doce millones de ejemplares y su estudio se multiplica cada día más.</w:t>
+      </w:r>
+      <w:r>
+        <w:rPr>
+          <w:rFonts w:ascii="Arial" w:hAnsi="Arial" w:cs="Arial"/>
+          <w:color w:val="000000" w:themeColor="text1"/>
+        </w:rPr>
+        <w:t xml:space="preserve"> En idioma </w:t>
       </w:r>
       <w:hyperlink r:id="rId8" w:history="1">
         <w:r>
@@ -226,6 +245,7 @@
         <w:rPr>
           <w:rFonts w:ascii="Arial" w:hAnsi="Arial" w:cs="Arial"/>
           <w:color w:val="000000" w:themeColor="text1"/>
+          <w:highlight w:val="yellow"/>
         </w:rPr>
         <w:t xml:space="preserve">Después de este gran éxito editorial, </w:t>
       </w:r>
@@ -234,6 +254,7 @@
         <w:rPr>
           <w:rFonts w:ascii="Arial" w:hAnsi="Arial" w:cs="Arial"/>
           <w:color w:val="000000" w:themeColor="text1"/>
+          <w:highlight w:val="yellow"/>
         </w:rPr>
         <w:t>Covey</w:t>
       </w:r>
@@ -242,6 +263,7 @@
         <w:rPr>
           <w:rFonts w:ascii="Arial" w:hAnsi="Arial" w:cs="Arial"/>
           <w:color w:val="000000" w:themeColor="text1"/>
+          <w:highlight w:val="yellow"/>
         </w:rPr>
         <w:t xml:space="preserve"> ha continuado su carrera de escritor, escribiendo las obras: El </w:t>
       </w:r>
@@ -251,6 +273,7 @@
             <w:rStyle w:val="Hipervnculo"/>
             <w:rFonts w:ascii="Arial" w:hAnsi="Arial" w:cs="Arial"/>
             <w:color w:val="000000" w:themeColor="text1"/>
+            <w:highlight w:val="yellow"/>
             <w:u w:val="none"/>
           </w:rPr>
           <w:t>liderazgo</w:t>
@@ -260,6 +283,7 @@
         <w:rPr>
           <w:rFonts w:ascii="Arial" w:hAnsi="Arial" w:cs="Arial"/>
           <w:color w:val="000000" w:themeColor="text1"/>
+          <w:highlight w:val="yellow"/>
         </w:rPr>
         <w:t> centrado en principios (1990); Meditaciones diarias para la gente altamente efectiva (1994); Primero lo primero (1994), escrito con la colaboración de A. Roger Merrill y Rebecca R. Merrill; Los 7 hábitos de las familias altamente efectivas (1998); </w:t>
       </w:r>
@@ -268,6 +292,7 @@
         <w:rPr>
           <w:rFonts w:ascii="Arial" w:hAnsi="Arial" w:cs="Arial"/>
           <w:color w:val="000000" w:themeColor="text1"/>
+          <w:highlight w:val="yellow"/>
         </w:rPr>
         <w:t>The</w:t>
       </w:r>
@@ -276,6 +301,7 @@
         <w:rPr>
           <w:rFonts w:ascii="Arial" w:hAnsi="Arial" w:cs="Arial"/>
           <w:color w:val="000000" w:themeColor="text1"/>
+          <w:highlight w:val="yellow"/>
         </w:rPr>
         <w:t xml:space="preserve"> </w:t>
       </w:r>
@@ -284,6 +310,7 @@
         <w:rPr>
           <w:rFonts w:ascii="Arial" w:hAnsi="Arial" w:cs="Arial"/>
           <w:color w:val="000000" w:themeColor="text1"/>
+          <w:highlight w:val="yellow"/>
         </w:rPr>
         <w:t>Nature</w:t>
       </w:r>
@@ -292,6 +319,7 @@
         <w:rPr>
           <w:rFonts w:ascii="Arial" w:hAnsi="Arial" w:cs="Arial"/>
           <w:color w:val="000000" w:themeColor="text1"/>
+          <w:highlight w:val="yellow"/>
         </w:rPr>
         <w:t xml:space="preserve"> of </w:t>
       </w:r>
@@ -300,6 +328,7 @@
         <w:rPr>
           <w:rFonts w:ascii="Arial" w:hAnsi="Arial" w:cs="Arial"/>
           <w:color w:val="000000" w:themeColor="text1"/>
+          <w:highlight w:val="yellow"/>
         </w:rPr>
         <w:t>Leadership</w:t>
       </w:r>
@@ -308,6 +337,7 @@
         <w:rPr>
           <w:rFonts w:ascii="Arial" w:hAnsi="Arial" w:cs="Arial"/>
           <w:color w:val="000000" w:themeColor="text1"/>
+          <w:highlight w:val="yellow"/>
         </w:rPr>
         <w:t xml:space="preserve"> (1999), escrito con la participación de A. Roger </w:t>
       </w:r>
@@ -316,6 +346,7 @@
         <w:rPr>
           <w:rFonts w:ascii="Arial" w:hAnsi="Arial" w:cs="Arial"/>
           <w:color w:val="000000" w:themeColor="text1"/>
+          <w:highlight w:val="yellow"/>
         </w:rPr>
         <w:t>Merril</w:t>
       </w:r>
@@ -324,6 +355,7 @@
         <w:rPr>
           <w:rFonts w:ascii="Arial" w:hAnsi="Arial" w:cs="Arial"/>
           <w:color w:val="000000" w:themeColor="text1"/>
+          <w:highlight w:val="yellow"/>
         </w:rPr>
         <w:t xml:space="preserve"> y </w:t>
       </w:r>
@@ -332,6 +364,7 @@
         <w:rPr>
           <w:rFonts w:ascii="Arial" w:hAnsi="Arial" w:cs="Arial"/>
           <w:color w:val="000000" w:themeColor="text1"/>
+          <w:highlight w:val="yellow"/>
         </w:rPr>
         <w:t>Dewitt</w:t>
       </w:r>
@@ -340,6 +373,7 @@
         <w:rPr>
           <w:rFonts w:ascii="Arial" w:hAnsi="Arial" w:cs="Arial"/>
           <w:color w:val="000000" w:themeColor="text1"/>
+          <w:highlight w:val="yellow"/>
         </w:rPr>
         <w:t xml:space="preserve"> Jones; y Living </w:t>
       </w:r>
@@ -348,6 +382,7 @@
         <w:rPr>
           <w:rFonts w:ascii="Arial" w:hAnsi="Arial" w:cs="Arial"/>
           <w:color w:val="000000" w:themeColor="text1"/>
+          <w:highlight w:val="yellow"/>
         </w:rPr>
         <w:t>the</w:t>
       </w:r>
@@ -356,6 +391,7 @@
         <w:rPr>
           <w:rFonts w:ascii="Arial" w:hAnsi="Arial" w:cs="Arial"/>
           <w:color w:val="000000" w:themeColor="text1"/>
+          <w:highlight w:val="yellow"/>
         </w:rPr>
         <w:t xml:space="preserve"> 7 </w:t>
       </w:r>
@@ -364,6 +400,7 @@
         <w:rPr>
           <w:rFonts w:ascii="Arial" w:hAnsi="Arial" w:cs="Arial"/>
           <w:color w:val="000000" w:themeColor="text1"/>
+          <w:highlight w:val="yellow"/>
         </w:rPr>
         <w:t>habits</w:t>
       </w:r>
@@ -372,6 +409,7 @@
         <w:rPr>
           <w:rFonts w:ascii="Arial" w:hAnsi="Arial" w:cs="Arial"/>
           <w:color w:val="000000" w:themeColor="text1"/>
+          <w:highlight w:val="yellow"/>
         </w:rPr>
         <w:t xml:space="preserve">: </w:t>
       </w:r>
@@ -380,6 +418,7 @@
         <w:rPr>
           <w:rFonts w:ascii="Arial" w:hAnsi="Arial" w:cs="Arial"/>
           <w:color w:val="000000" w:themeColor="text1"/>
+          <w:highlight w:val="yellow"/>
         </w:rPr>
         <w:t>Story</w:t>
       </w:r>
@@ -388,6 +427,7 @@
         <w:rPr>
           <w:rFonts w:ascii="Arial" w:hAnsi="Arial" w:cs="Arial"/>
           <w:color w:val="000000" w:themeColor="text1"/>
+          <w:highlight w:val="yellow"/>
         </w:rPr>
         <w:t xml:space="preserve"> of </w:t>
       </w:r>
@@ -396,6 +436,7 @@
         <w:rPr>
           <w:rFonts w:ascii="Arial" w:hAnsi="Arial" w:cs="Arial"/>
           <w:color w:val="000000" w:themeColor="text1"/>
+          <w:highlight w:val="yellow"/>
         </w:rPr>
         <w:t>Courage</w:t>
       </w:r>
@@ -404,6 +445,7 @@
         <w:rPr>
           <w:rFonts w:ascii="Arial" w:hAnsi="Arial" w:cs="Arial"/>
           <w:color w:val="000000" w:themeColor="text1"/>
+          <w:highlight w:val="yellow"/>
         </w:rPr>
         <w:t xml:space="preserve"> and </w:t>
       </w:r>
@@ -412,6 +454,7 @@
         <w:rPr>
           <w:rFonts w:ascii="Arial" w:hAnsi="Arial" w:cs="Arial"/>
           <w:color w:val="000000" w:themeColor="text1"/>
+          <w:highlight w:val="yellow"/>
         </w:rPr>
         <w:t>Inspirations</w:t>
       </w:r>
@@ -420,6 +463,7 @@
         <w:rPr>
           <w:rFonts w:ascii="Arial" w:hAnsi="Arial" w:cs="Arial"/>
           <w:color w:val="000000" w:themeColor="text1"/>
+          <w:highlight w:val="yellow"/>
         </w:rPr>
         <w:t> (1999), éstos dos últimos </w:t>
       </w:r>
@@ -429,6 +473,7 @@
             <w:rStyle w:val="Hipervnculo"/>
             <w:rFonts w:ascii="Arial" w:hAnsi="Arial" w:cs="Arial"/>
             <w:color w:val="000000" w:themeColor="text1"/>
+            <w:highlight w:val="yellow"/>
             <w:u w:val="none"/>
           </w:rPr>
           <w:t>libros</w:t>
@@ -438,6 +483,7 @@
         <w:rPr>
           <w:rFonts w:ascii="Arial" w:hAnsi="Arial" w:cs="Arial"/>
           <w:color w:val="000000" w:themeColor="text1"/>
+          <w:highlight w:val="yellow"/>
         </w:rPr>
         <w:t> todavía sin traducir a nuestro idioma.</w:t>
       </w:r>
@@ -454,6 +500,7 @@
         <w:rPr>
           <w:rFonts w:ascii="Arial" w:hAnsi="Arial" w:cs="Arial"/>
           <w:color w:val="000000" w:themeColor="text1"/>
+          <w:highlight w:val="yellow"/>
         </w:rPr>
         <w:t xml:space="preserve">Stephen R. </w:t>
       </w:r>
@@ -462,6 +509,7 @@
         <w:rPr>
           <w:rFonts w:ascii="Arial" w:hAnsi="Arial" w:cs="Arial"/>
           <w:color w:val="000000" w:themeColor="text1"/>
+          <w:highlight w:val="yellow"/>
         </w:rPr>
         <w:t>Covey</w:t>
       </w:r>
@@ -470,6 +518,7 @@
         <w:rPr>
           <w:rFonts w:ascii="Arial" w:hAnsi="Arial" w:cs="Arial"/>
           <w:color w:val="000000" w:themeColor="text1"/>
+          <w:highlight w:val="yellow"/>
         </w:rPr>
         <w:t>, BA por la </w:t>
       </w:r>
@@ -479,6 +528,7 @@
             <w:rStyle w:val="Hipervnculo"/>
             <w:rFonts w:ascii="Arial" w:hAnsi="Arial" w:cs="Arial"/>
             <w:color w:val="000000" w:themeColor="text1"/>
+            <w:highlight w:val="yellow"/>
             <w:u w:val="none"/>
           </w:rPr>
           <w:t>Universidad</w:t>
@@ -488,6 +538,7 @@
         <w:rPr>
           <w:rFonts w:ascii="Arial" w:hAnsi="Arial" w:cs="Arial"/>
           <w:color w:val="000000" w:themeColor="text1"/>
+          <w:highlight w:val="yellow"/>
         </w:rPr>
         <w:t> de Utah, MBA por la Universidad de Harvard y </w:t>
       </w:r>
@@ -496,6 +547,7 @@
         <w:rPr>
           <w:rFonts w:ascii="Arial" w:hAnsi="Arial" w:cs="Arial"/>
           <w:color w:val="000000" w:themeColor="text1"/>
+          <w:highlight w:val="yellow"/>
         </w:rPr>
         <w:fldChar w:fldCharType="begin"/>
       </w:r>
@@ -503,6 +555,7 @@
         <w:rPr>
           <w:rFonts w:ascii="Arial" w:hAnsi="Arial" w:cs="Arial"/>
           <w:color w:val="000000" w:themeColor="text1"/>
+          <w:highlight w:val="yellow"/>
         </w:rPr>
         <w:instrText xml:space="preserve"> HYPERLINK "http://www.monografias.com/trabajos15/proteinas/proteinas.shtml" </w:instrText>
       </w:r>
@@ -510,6 +563,7 @@
         <w:rPr>
           <w:rFonts w:ascii="Arial" w:hAnsi="Arial" w:cs="Arial"/>
           <w:color w:val="000000" w:themeColor="text1"/>
+          <w:highlight w:val="yellow"/>
         </w:rPr>
         <w:fldChar w:fldCharType="separate"/>
       </w:r>
@@ -518,6 +572,7 @@
           <w:rStyle w:val="Hipervnculo"/>
           <w:rFonts w:ascii="Arial" w:hAnsi="Arial" w:cs="Arial"/>
           <w:color w:val="000000" w:themeColor="text1"/>
+          <w:highlight w:val="yellow"/>
           <w:u w:val="none"/>
         </w:rPr>
         <w:t>Ph</w:t>
@@ -526,6 +581,7 @@
         <w:rPr>
           <w:rFonts w:ascii="Arial" w:hAnsi="Arial" w:cs="Arial"/>
           <w:color w:val="000000" w:themeColor="text1"/>
+          <w:highlight w:val="yellow"/>
         </w:rPr>
         <w:fldChar w:fldCharType="end"/>
       </w:r>
@@ -533,6 +589,7 @@
         <w:rPr>
           <w:rFonts w:ascii="Arial" w:hAnsi="Arial" w:cs="Arial"/>
           <w:color w:val="000000" w:themeColor="text1"/>
+          <w:highlight w:val="yellow"/>
         </w:rPr>
         <w:t>.D</w:t>
       </w:r>
@@ -541,6 +598,7 @@
         <w:rPr>
           <w:rFonts w:ascii="Arial" w:hAnsi="Arial" w:cs="Arial"/>
           <w:color w:val="000000" w:themeColor="text1"/>
+          <w:highlight w:val="yellow"/>
         </w:rPr>
         <w:t xml:space="preserve"> por la </w:t>
       </w:r>
@@ -549,6 +607,7 @@
         <w:rPr>
           <w:rFonts w:ascii="Arial" w:hAnsi="Arial" w:cs="Arial"/>
           <w:color w:val="000000" w:themeColor="text1"/>
+          <w:highlight w:val="yellow"/>
         </w:rPr>
         <w:t>Bringham</w:t>
       </w:r>
@@ -557,6 +616,7 @@
         <w:rPr>
           <w:rFonts w:ascii="Arial" w:hAnsi="Arial" w:cs="Arial"/>
           <w:color w:val="000000" w:themeColor="text1"/>
+          <w:highlight w:val="yellow"/>
         </w:rPr>
         <w:t xml:space="preserve"> Young </w:t>
       </w:r>
@@ -565,6 +625,7 @@
         <w:rPr>
           <w:rFonts w:ascii="Arial" w:hAnsi="Arial" w:cs="Arial"/>
           <w:color w:val="000000" w:themeColor="text1"/>
+          <w:highlight w:val="yellow"/>
         </w:rPr>
         <w:t>University</w:t>
       </w:r>
@@ -573,6 +634,7 @@
         <w:rPr>
           <w:rFonts w:ascii="Arial" w:hAnsi="Arial" w:cs="Arial"/>
           <w:color w:val="000000" w:themeColor="text1"/>
+          <w:highlight w:val="yellow"/>
         </w:rPr>
         <w:t>, ha sido considerado por la prestigiosa </w:t>
       </w:r>
@@ -582,6 +644,7 @@
             <w:rStyle w:val="Hipervnculo"/>
             <w:rFonts w:ascii="Arial" w:hAnsi="Arial" w:cs="Arial"/>
             <w:color w:val="000000" w:themeColor="text1"/>
+            <w:highlight w:val="yellow"/>
             <w:u w:val="none"/>
           </w:rPr>
           <w:t>revista</w:t>
@@ -591,6 +654,7 @@
         <w:rPr>
           <w:rFonts w:ascii="Arial" w:hAnsi="Arial" w:cs="Arial"/>
           <w:color w:val="000000" w:themeColor="text1"/>
+          <w:highlight w:val="yellow"/>
         </w:rPr>
         <w:t xml:space="preserve"> Time como uno de los veinticinco estadounidense más influyentes de su país. El doctor </w:t>
       </w:r>
@@ -599,6 +663,7 @@
         <w:rPr>
           <w:rFonts w:ascii="Arial" w:hAnsi="Arial" w:cs="Arial"/>
           <w:color w:val="000000" w:themeColor="text1"/>
+          <w:highlight w:val="yellow"/>
         </w:rPr>
         <w:t>Covey</w:t>
       </w:r>
@@ -607,6 +672,7 @@
         <w:rPr>
           <w:rFonts w:ascii="Arial" w:hAnsi="Arial" w:cs="Arial"/>
           <w:color w:val="000000" w:themeColor="text1"/>
+          <w:highlight w:val="yellow"/>
         </w:rPr>
         <w:t xml:space="preserve"> también se ha hecho merecedor a numerosos premios por la excelencia de su contribución al desarrollo de las personas y organizaciones.</w:t>
       </w:r>
@@ -623,6 +689,7 @@
         <w:rPr>
           <w:rFonts w:ascii="Arial" w:hAnsi="Arial" w:cs="Arial"/>
           <w:color w:val="000000" w:themeColor="text1"/>
+          <w:highlight w:val="yellow"/>
         </w:rPr>
         <w:t xml:space="preserve">Actualmente el doctor </w:t>
       </w:r>
@@ -631,6 +698,7 @@
         <w:rPr>
           <w:rFonts w:ascii="Arial" w:hAnsi="Arial" w:cs="Arial"/>
           <w:color w:val="000000" w:themeColor="text1"/>
+          <w:highlight w:val="yellow"/>
         </w:rPr>
         <w:t>Covey</w:t>
       </w:r>
@@ -639,6 +707,7 @@
         <w:rPr>
           <w:rFonts w:ascii="Arial" w:hAnsi="Arial" w:cs="Arial"/>
           <w:color w:val="000000" w:themeColor="text1"/>
+          <w:highlight w:val="yellow"/>
         </w:rPr>
         <w:t xml:space="preserve"> lidera la Franklin </w:t>
       </w:r>
@@ -647,6 +716,7 @@
         <w:rPr>
           <w:rFonts w:ascii="Arial" w:hAnsi="Arial" w:cs="Arial"/>
           <w:color w:val="000000" w:themeColor="text1"/>
+          <w:highlight w:val="yellow"/>
         </w:rPr>
         <w:t>Covey</w:t>
       </w:r>
@@ -655,6 +725,7 @@
         <w:rPr>
           <w:rFonts w:ascii="Arial" w:hAnsi="Arial" w:cs="Arial"/>
           <w:color w:val="000000" w:themeColor="text1"/>
+          <w:highlight w:val="yellow"/>
         </w:rPr>
         <w:t xml:space="preserve"> </w:t>
       </w:r>
@@ -663,6 +734,7 @@
         <w:rPr>
           <w:rFonts w:ascii="Arial" w:hAnsi="Arial" w:cs="Arial"/>
           <w:color w:val="000000" w:themeColor="text1"/>
+          <w:highlight w:val="yellow"/>
         </w:rPr>
         <w:t>Company</w:t>
       </w:r>
@@ -671,6 +743,7 @@
         <w:rPr>
           <w:rFonts w:ascii="Arial" w:hAnsi="Arial" w:cs="Arial"/>
           <w:color w:val="000000" w:themeColor="text1"/>
+          <w:highlight w:val="yellow"/>
         </w:rPr>
         <w:t>, importante firma que realiza, entre otras actividades, estudios y aplicaciones sobre Liderazgo Centrado en Principios en las organizaciones e </w:t>
       </w:r>
@@ -680,6 +753,7 @@
             <w:rStyle w:val="Hipervnculo"/>
             <w:rFonts w:ascii="Arial" w:hAnsi="Arial" w:cs="Arial"/>
             <w:color w:val="000000" w:themeColor="text1"/>
+            <w:highlight w:val="yellow"/>
             <w:u w:val="none"/>
           </w:rPr>
           <w:t>instituciones</w:t>
@@ -689,8 +763,16 @@
         <w:rPr>
           <w:rFonts w:ascii="Arial" w:hAnsi="Arial" w:cs="Arial"/>
           <w:color w:val="000000" w:themeColor="text1"/>
-        </w:rPr>
-        <w:t> más importantes del mundo. Su portafolio de </w:t>
+          <w:highlight w:val="yellow"/>
+        </w:rPr>
+        <w:t> más importantes del mundo</w:t>
+      </w:r>
+      <w:r>
+        <w:rPr>
+          <w:rFonts w:ascii="Arial" w:hAnsi="Arial" w:cs="Arial"/>
+          <w:color w:val="000000" w:themeColor="text1"/>
+        </w:rPr>
+        <w:t>. Su portafolio de </w:t>
       </w:r>
       <w:hyperlink r:id="rId16" w:history="1">
         <w:r>
@@ -773,6 +855,7 @@
         <w:rPr>
           <w:rFonts w:ascii="Arial" w:hAnsi="Arial" w:cs="Arial"/>
           <w:color w:val="000000" w:themeColor="text1"/>
+          <w:highlight w:val="yellow"/>
         </w:rPr>
         <w:t>Los </w:t>
       </w:r>
@@ -782,6 +865,7 @@
             <w:rStyle w:val="Hipervnculo"/>
             <w:rFonts w:ascii="Arial" w:hAnsi="Arial" w:cs="Arial"/>
             <w:color w:val="000000" w:themeColor="text1"/>
+            <w:highlight w:val="yellow"/>
             <w:u w:val="none"/>
           </w:rPr>
           <w:t>productos</w:t>
@@ -791,6 +875,7 @@
         <w:rPr>
           <w:rFonts w:ascii="Arial" w:hAnsi="Arial" w:cs="Arial"/>
           <w:color w:val="000000" w:themeColor="text1"/>
+          <w:highlight w:val="yellow"/>
         </w:rPr>
         <w:t> y </w:t>
       </w:r>
@@ -800,6 +885,7 @@
             <w:rStyle w:val="Hipervnculo"/>
             <w:rFonts w:ascii="Arial" w:hAnsi="Arial" w:cs="Arial"/>
             <w:color w:val="000000" w:themeColor="text1"/>
+            <w:highlight w:val="yellow"/>
             <w:u w:val="none"/>
           </w:rPr>
           <w:t>servicios</w:t>
@@ -809,6 +895,7 @@
         <w:rPr>
           <w:rFonts w:ascii="Arial" w:hAnsi="Arial" w:cs="Arial"/>
           <w:color w:val="000000" w:themeColor="text1"/>
+          <w:highlight w:val="yellow"/>
         </w:rPr>
         <w:t> </w:t>
       </w:r>
@@ -817,6 +904,7 @@
         <w:rPr>
           <w:rFonts w:ascii="Arial" w:hAnsi="Arial" w:cs="Arial"/>
           <w:color w:val="000000" w:themeColor="text1"/>
+          <w:highlight w:val="yellow"/>
         </w:rPr>
         <w:t>Covey</w:t>
       </w:r>
@@ -825,6 +913,7 @@
         <w:rPr>
           <w:rFonts w:ascii="Arial" w:hAnsi="Arial" w:cs="Arial"/>
           <w:color w:val="000000" w:themeColor="text1"/>
+          <w:highlight w:val="yellow"/>
         </w:rPr>
         <w:t xml:space="preserve"> se encuentran disponibles en más de veintiocho idiomas, y sus productos de </w:t>
       </w:r>
@@ -834,6 +923,7 @@
             <w:rStyle w:val="Hipervnculo"/>
             <w:rFonts w:ascii="Arial" w:hAnsi="Arial" w:cs="Arial"/>
             <w:color w:val="000000" w:themeColor="text1"/>
+            <w:highlight w:val="yellow"/>
             <w:u w:val="none"/>
           </w:rPr>
           <w:t>planeación</w:t>
@@ -843,6 +933,7 @@
         <w:rPr>
           <w:rFonts w:ascii="Arial" w:hAnsi="Arial" w:cs="Arial"/>
           <w:color w:val="000000" w:themeColor="text1"/>
+          <w:highlight w:val="yellow"/>
         </w:rPr>
         <w:t xml:space="preserve"> son utilizados por </w:t>
       </w:r>
@@ -852,6 +943,7 @@
         <w:rPr>
           <w:rFonts w:ascii="Arial" w:hAnsi="Arial" w:cs="Arial"/>
           <w:color w:val="000000" w:themeColor="text1"/>
+          <w:highlight w:val="yellow"/>
         </w:rPr>
         <w:t>mas</w:t>
       </w:r>
@@ -861,8 +953,16 @@
         <w:rPr>
           <w:rFonts w:ascii="Arial" w:hAnsi="Arial" w:cs="Arial"/>
           <w:color w:val="000000" w:themeColor="text1"/>
-        </w:rPr>
-        <w:t xml:space="preserve"> de 15 millones de personas. La </w:t>
+          <w:highlight w:val="yellow"/>
+        </w:rPr>
+        <w:t xml:space="preserve"> de 15 millones de personas.</w:t>
+      </w:r>
+      <w:r>
+        <w:rPr>
+          <w:rFonts w:ascii="Arial" w:hAnsi="Arial" w:cs="Arial"/>
+          <w:color w:val="000000" w:themeColor="text1"/>
+        </w:rPr>
+        <w:t xml:space="preserve"> La </w:t>
       </w:r>
       <w:hyperlink r:id="rId21" w:history="1">
         <w:r>
@@ -1056,6 +1156,7 @@
         <w:rPr>
           <w:rFonts w:ascii="Arial" w:hAnsi="Arial" w:cs="Arial"/>
           <w:color w:val="000000" w:themeColor="text1"/>
+          <w:highlight w:val="yellow"/>
         </w:rPr>
         <w:t xml:space="preserve">Stephen R. </w:t>
       </w:r>
@@ -1064,6 +1165,7 @@
         <w:rPr>
           <w:rFonts w:ascii="Arial" w:hAnsi="Arial" w:cs="Arial"/>
           <w:color w:val="000000" w:themeColor="text1"/>
+          <w:highlight w:val="yellow"/>
         </w:rPr>
         <w:t>Covey</w:t>
       </w:r>
@@ -1072,6 +1174,7 @@
         <w:rPr>
           <w:rFonts w:ascii="Arial" w:hAnsi="Arial" w:cs="Arial"/>
           <w:color w:val="000000" w:themeColor="text1"/>
+          <w:highlight w:val="yellow"/>
         </w:rPr>
         <w:t xml:space="preserve"> propone en su consagrada obra: Los 7 hábitos de la gente altamente efectiva, una renovada </w:t>
       </w:r>
@@ -1081,6 +1184,7 @@
             <w:rStyle w:val="Hipervnculo"/>
             <w:rFonts w:ascii="Arial" w:hAnsi="Arial" w:cs="Arial"/>
             <w:color w:val="000000" w:themeColor="text1"/>
+            <w:highlight w:val="yellow"/>
             <w:u w:val="none"/>
           </w:rPr>
           <w:t>filosofía</w:t>
@@ -1090,6 +1194,7 @@
         <w:rPr>
           <w:rFonts w:ascii="Arial" w:hAnsi="Arial" w:cs="Arial"/>
           <w:color w:val="000000" w:themeColor="text1"/>
+          <w:highlight w:val="yellow"/>
         </w:rPr>
         <w:t> de vida sustentada en la comprensión y aplicación de los siete hábitos de efectividad personal y organizacional. Tales hábitos -</w:t>
       </w:r>
@@ -1099,6 +1204,7 @@
             <w:rStyle w:val="Hipervnculo"/>
             <w:rFonts w:ascii="Arial" w:hAnsi="Arial" w:cs="Arial"/>
             <w:color w:val="000000" w:themeColor="text1"/>
+            <w:highlight w:val="yellow"/>
             <w:u w:val="none"/>
           </w:rPr>
           <w:t>síntesis</w:t>
@@ -1108,6 +1214,7 @@
         <w:rPr>
           <w:rFonts w:ascii="Arial" w:hAnsi="Arial" w:cs="Arial"/>
           <w:color w:val="000000" w:themeColor="text1"/>
+          <w:highlight w:val="yellow"/>
         </w:rPr>
         <w:t> de su estudio magistral sobre la </w:t>
       </w:r>
@@ -1117,6 +1224,7 @@
             <w:rStyle w:val="Hipervnculo"/>
             <w:rFonts w:ascii="Arial" w:hAnsi="Arial" w:cs="Arial"/>
             <w:color w:val="000000" w:themeColor="text1"/>
+            <w:highlight w:val="yellow"/>
             <w:u w:val="none"/>
           </w:rPr>
           <w:t>cultura</w:t>
@@ -1126,6 +1234,7 @@
         <w:rPr>
           <w:rFonts w:ascii="Arial" w:hAnsi="Arial" w:cs="Arial"/>
           <w:color w:val="000000" w:themeColor="text1"/>
+          <w:highlight w:val="yellow"/>
         </w:rPr>
         <w:t xml:space="preserve"> del éxito en doscientos años en los Estados Unidos- son los siguientes: 1. Sea proactivo; 2. Empiece con un fin en mente; 3. Establezca primero lo primero; 4. Piense en ganar / ganar; 5. Procure primero comprender y después ser comprendido; 6. </w:t>
       </w:r>
@@ -1134,6 +1243,7 @@
         <w:rPr>
           <w:rFonts w:ascii="Arial" w:hAnsi="Arial" w:cs="Arial"/>
           <w:color w:val="000000" w:themeColor="text1"/>
+          <w:highlight w:val="yellow"/>
         </w:rPr>
         <w:t>Sinergice</w:t>
       </w:r>
@@ -1142,6 +1252,7 @@
         <w:rPr>
           <w:rFonts w:ascii="Arial" w:hAnsi="Arial" w:cs="Arial"/>
           <w:color w:val="000000" w:themeColor="text1"/>
+          <w:highlight w:val="yellow"/>
         </w:rPr>
         <w:t>; y 7. Afile la sierra.</w:t>
       </w:r>
@@ -1152,12 +1263,14 @@
         <w:rPr>
           <w:rFonts w:ascii="Arial" w:hAnsi="Arial" w:cs="Arial"/>
           <w:color w:val="000000" w:themeColor="text1"/>
+          <w:highlight w:val="yellow"/>
         </w:rPr>
       </w:pPr>
       <w:r>
         <w:rPr>
           <w:rFonts w:ascii="Arial" w:hAnsi="Arial" w:cs="Arial"/>
           <w:color w:val="000000" w:themeColor="text1"/>
+          <w:highlight w:val="yellow"/>
         </w:rPr>
         <w:t xml:space="preserve">La pregunta que seguramente muchos podemos hacernos, es la siguiente: ¿Por qué el primer libro de Stephen R. </w:t>
       </w:r>
@@ -1166,6 +1279,7 @@
         <w:rPr>
           <w:rFonts w:ascii="Arial" w:hAnsi="Arial" w:cs="Arial"/>
           <w:color w:val="000000" w:themeColor="text1"/>
+          <w:highlight w:val="yellow"/>
         </w:rPr>
         <w:t>Covey</w:t>
       </w:r>
@@ -1174,6 +1288,7 @@
         <w:rPr>
           <w:rFonts w:ascii="Arial" w:hAnsi="Arial" w:cs="Arial"/>
           <w:color w:val="000000" w:themeColor="text1"/>
+          <w:highlight w:val="yellow"/>
         </w:rPr>
         <w:t xml:space="preserve"> -Los 7 hábitos de la gente altamente efectiva- ha causado sensación en todo el mundo?</w:t>
       </w:r>
@@ -1184,12 +1299,14 @@
         <w:rPr>
           <w:rFonts w:ascii="Arial" w:hAnsi="Arial" w:cs="Arial"/>
           <w:color w:val="000000" w:themeColor="text1"/>
+          <w:highlight w:val="yellow"/>
         </w:rPr>
       </w:pPr>
       <w:r>
         <w:rPr>
           <w:rFonts w:ascii="Arial" w:hAnsi="Arial" w:cs="Arial"/>
           <w:color w:val="000000" w:themeColor="text1"/>
+          <w:highlight w:val="yellow"/>
         </w:rPr>
         <w:lastRenderedPageBreak/>
         <w:t xml:space="preserve">Me arriesgaré a señalar tres razones para intentar explicar este singular éxito editorial, el mismo que, a su vez, ha originado un extraordinario éxito empresarial reflejado en Franklin </w:t>
@@ -1199,6 +1316,7 @@
         <w:rPr>
           <w:rFonts w:ascii="Arial" w:hAnsi="Arial" w:cs="Arial"/>
           <w:color w:val="000000" w:themeColor="text1"/>
+          <w:highlight w:val="yellow"/>
         </w:rPr>
         <w:t>Covey</w:t>
       </w:r>
@@ -1207,6 +1325,7 @@
         <w:rPr>
           <w:rFonts w:ascii="Arial" w:hAnsi="Arial" w:cs="Arial"/>
           <w:color w:val="000000" w:themeColor="text1"/>
+          <w:highlight w:val="yellow"/>
         </w:rPr>
         <w:t xml:space="preserve"> </w:t>
       </w:r>
@@ -1215,6 +1334,7 @@
         <w:rPr>
           <w:rFonts w:ascii="Arial" w:hAnsi="Arial" w:cs="Arial"/>
           <w:color w:val="000000" w:themeColor="text1"/>
+          <w:highlight w:val="yellow"/>
         </w:rPr>
         <w:t>Company</w:t>
       </w:r>
@@ -1223,6 +1343,7 @@
         <w:rPr>
           <w:rFonts w:ascii="Arial" w:hAnsi="Arial" w:cs="Arial"/>
           <w:color w:val="000000" w:themeColor="text1"/>
+          <w:highlight w:val="yellow"/>
         </w:rPr>
         <w:t>.</w:t>
       </w:r>
@@ -1233,12 +1354,14 @@
         <w:rPr>
           <w:rFonts w:ascii="Arial" w:hAnsi="Arial" w:cs="Arial"/>
           <w:color w:val="000000" w:themeColor="text1"/>
+          <w:highlight w:val="yellow"/>
         </w:rPr>
       </w:pPr>
       <w:r>
         <w:rPr>
           <w:rFonts w:ascii="Arial" w:hAnsi="Arial" w:cs="Arial"/>
           <w:color w:val="000000" w:themeColor="text1"/>
+          <w:highlight w:val="yellow"/>
         </w:rPr>
         <w:t xml:space="preserve">Primero, porque el libro en mención se encuentra muy sólidamente fundamentado en los estudios que realizara Stephen R. </w:t>
       </w:r>
@@ -1247,6 +1370,7 @@
         <w:rPr>
           <w:rFonts w:ascii="Arial" w:hAnsi="Arial" w:cs="Arial"/>
           <w:color w:val="000000" w:themeColor="text1"/>
+          <w:highlight w:val="yellow"/>
         </w:rPr>
         <w:t>Covey</w:t>
       </w:r>
@@ -1255,8 +1379,16 @@
         <w:rPr>
           <w:rFonts w:ascii="Arial" w:hAnsi="Arial" w:cs="Arial"/>
           <w:color w:val="000000" w:themeColor="text1"/>
-        </w:rPr>
-        <w:t xml:space="preserve"> sobre las ideas escritas sobre el éxito en los últimos doscientos años en su país de origen. En efecto, el propio autor señala que su estudio sobre la </w:t>
+          <w:highlight w:val="yellow"/>
+        </w:rPr>
+        <w:t xml:space="preserve"> sobre las ideas escritas sobre el éxito en los últimos doscientos años en su país de origen.</w:t>
+      </w:r>
+      <w:r>
+        <w:rPr>
+          <w:rFonts w:ascii="Arial" w:hAnsi="Arial" w:cs="Arial"/>
+          <w:color w:val="000000" w:themeColor="text1"/>
+        </w:rPr>
+        <w:t xml:space="preserve"> En efecto, el propio autor señala que su estudio sobre la </w:t>
       </w:r>
       <w:hyperlink r:id="rId30" w:history="1">
         <w:r>
@@ -1292,7 +1424,15 @@
           <w:rFonts w:ascii="Arial" w:hAnsi="Arial" w:cs="Arial"/>
           <w:color w:val="000000" w:themeColor="text1"/>
         </w:rPr>
-        <w:t> no constituiría sino la esencia de la sabiduría de un pueblo democrático sobre el </w:t>
+        <w:t xml:space="preserve"> no constituiría sino la esencia de la </w:t>
+      </w:r>
+      <w:r>
+        <w:rPr>
+          <w:rFonts w:ascii="Arial" w:hAnsi="Arial" w:cs="Arial"/>
+          <w:color w:val="000000" w:themeColor="text1"/>
+          <w:highlight w:val="yellow"/>
+        </w:rPr>
+        <w:t>sabiduría de un pueblo democrático sobre el </w:t>
       </w:r>
       <w:hyperlink r:id="rId32" w:history="1">
         <w:r>
@@ -1300,6 +1440,7 @@
             <w:rStyle w:val="Hipervnculo"/>
             <w:rFonts w:ascii="Arial" w:hAnsi="Arial" w:cs="Arial"/>
             <w:color w:val="000000" w:themeColor="text1"/>
+            <w:highlight w:val="yellow"/>
             <w:u w:val="none"/>
           </w:rPr>
           <w:t>arte</w:t>
@@ -1309,6 +1450,7 @@
         <w:rPr>
           <w:rFonts w:ascii="Arial" w:hAnsi="Arial" w:cs="Arial"/>
           <w:color w:val="000000" w:themeColor="text1"/>
+          <w:highlight w:val="yellow"/>
         </w:rPr>
         <w:t> de vivir basándose en principios.</w:t>
       </w:r>
@@ -1325,6 +1467,7 @@
         <w:rPr>
           <w:rFonts w:ascii="Arial" w:hAnsi="Arial" w:cs="Arial"/>
           <w:color w:val="000000" w:themeColor="text1"/>
+          <w:highlight w:val="yellow"/>
         </w:rPr>
         <w:t xml:space="preserve">Segundo, porque las ideas de Stephen R. </w:t>
       </w:r>
@@ -1333,6 +1476,7 @@
         <w:rPr>
           <w:rFonts w:ascii="Arial" w:hAnsi="Arial" w:cs="Arial"/>
           <w:color w:val="000000" w:themeColor="text1"/>
+          <w:highlight w:val="yellow"/>
         </w:rPr>
         <w:t>Covey</w:t>
       </w:r>
@@ -1341,8 +1485,16 @@
         <w:rPr>
           <w:rFonts w:ascii="Arial" w:hAnsi="Arial" w:cs="Arial"/>
           <w:color w:val="000000" w:themeColor="text1"/>
-        </w:rPr>
-        <w:t xml:space="preserve"> son sumamente didácticas y enriquecedoras para todo aquel que sea capaz de responder al desafío personal que le plantea su propia superación. Sobre la base del importante concepto de principios sustenta la </w:t>
+          <w:highlight w:val="yellow"/>
+        </w:rPr>
+        <w:t xml:space="preserve"> son sumamente didácticas y enriquecedoras para todo aquel que sea capaz de responder al desafío personal que le plantea su propia superación.</w:t>
+      </w:r>
+      <w:r>
+        <w:rPr>
+          <w:rFonts w:ascii="Arial" w:hAnsi="Arial" w:cs="Arial"/>
+          <w:color w:val="000000" w:themeColor="text1"/>
+        </w:rPr>
+        <w:t xml:space="preserve"> Sobre la base del importante concepto de principios sustenta la </w:t>
       </w:r>
       <w:hyperlink r:id="rId33" w:history="1">
         <w:r>
@@ -1427,6 +1579,7 @@
         <w:rPr>
           <w:rFonts w:ascii="Arial" w:hAnsi="Arial" w:cs="Arial"/>
           <w:color w:val="000000" w:themeColor="text1"/>
+          <w:highlight w:val="yellow"/>
         </w:rPr>
         <w:t xml:space="preserve">Tercero, porque el libro de Stephen R. </w:t>
       </w:r>
@@ -1435,6 +1588,7 @@
         <w:rPr>
           <w:rFonts w:ascii="Arial" w:hAnsi="Arial" w:cs="Arial"/>
           <w:color w:val="000000" w:themeColor="text1"/>
+          <w:highlight w:val="yellow"/>
         </w:rPr>
         <w:t>Covey</w:t>
       </w:r>
@@ -1443,6 +1597,7 @@
         <w:rPr>
           <w:rFonts w:ascii="Arial" w:hAnsi="Arial" w:cs="Arial"/>
           <w:color w:val="000000" w:themeColor="text1"/>
+          <w:highlight w:val="yellow"/>
         </w:rPr>
         <w:t xml:space="preserve"> llega a la </w:t>
       </w:r>
@@ -1452,6 +1607,7 @@
             <w:rStyle w:val="Hipervnculo"/>
             <w:rFonts w:ascii="Arial" w:hAnsi="Arial" w:cs="Arial"/>
             <w:color w:val="000000" w:themeColor="text1"/>
+            <w:highlight w:val="yellow"/>
             <w:u w:val="none"/>
           </w:rPr>
           <w:t>comunidad</w:t>
@@ -1461,6 +1617,7 @@
         <w:rPr>
           <w:rFonts w:ascii="Arial" w:hAnsi="Arial" w:cs="Arial"/>
           <w:color w:val="000000" w:themeColor="text1"/>
+          <w:highlight w:val="yellow"/>
         </w:rPr>
         <w:t> en el </w:t>
       </w:r>
@@ -1470,6 +1627,7 @@
             <w:rStyle w:val="Hipervnculo"/>
             <w:rFonts w:ascii="Arial" w:hAnsi="Arial" w:cs="Arial"/>
             <w:color w:val="000000" w:themeColor="text1"/>
+            <w:highlight w:val="yellow"/>
             <w:u w:val="none"/>
           </w:rPr>
           <w:t>tiempo</w:t>
@@ -1479,8 +1637,16 @@
         <w:rPr>
           <w:rFonts w:ascii="Arial" w:hAnsi="Arial" w:cs="Arial"/>
           <w:color w:val="000000" w:themeColor="text1"/>
-        </w:rPr>
-        <w:t xml:space="preserve"> preciso para ser valorado, asimilado y explotado. Es indudable que existe en las personas una necesidad de encontrar un sentido a sus propias vidas, así como también es innegable que las ideas de </w:t>
+          <w:highlight w:val="yellow"/>
+        </w:rPr>
+        <w:t> preciso para ser valorado, asimilado y explotado.</w:t>
+      </w:r>
+      <w:r>
+        <w:rPr>
+          <w:rFonts w:ascii="Arial" w:hAnsi="Arial" w:cs="Arial"/>
+          <w:color w:val="000000" w:themeColor="text1"/>
+        </w:rPr>
+        <w:t xml:space="preserve"> Es indudable que existe en las personas una necesidad de encontrar un sentido a sus propias vidas, así como también es innegable que las ideas de </w:t>
       </w:r>
       <w:proofErr w:type="spellStart"/>
       <w:r>
@@ -1529,6 +1695,7 @@
         <w:rPr>
           <w:rFonts w:ascii="Arial" w:hAnsi="Arial" w:cs="Arial"/>
           <w:color w:val="000000" w:themeColor="text1"/>
+          <w:highlight w:val="yellow"/>
         </w:rPr>
         <w:t xml:space="preserve">Stephen R. </w:t>
       </w:r>
@@ -1537,6 +1704,7 @@
         <w:rPr>
           <w:rFonts w:ascii="Arial" w:hAnsi="Arial" w:cs="Arial"/>
           <w:color w:val="000000" w:themeColor="text1"/>
+          <w:highlight w:val="yellow"/>
         </w:rPr>
         <w:t>Covey</w:t>
       </w:r>
@@ -1545,6 +1713,7 @@
         <w:rPr>
           <w:rFonts w:ascii="Arial" w:hAnsi="Arial" w:cs="Arial"/>
           <w:color w:val="000000" w:themeColor="text1"/>
+          <w:highlight w:val="yellow"/>
         </w:rPr>
         <w:t xml:space="preserve"> ha iluminado en nuestra época la necesidad de comprensión sobre el camino de desarrollo personal y organizacional. Corresponde ahora a cada individuo y organización recorrer el fatigoso y largo camino que conduce a la propia superación. Cada cual iluminará su vida con una mayor comprensión y superación en sus propias circunstancias. Ese es el reto que a cada uno de nosotros </w:t>
       </w:r>
@@ -1553,6 +1722,7 @@
         <w:rPr>
           <w:rFonts w:ascii="Arial" w:hAnsi="Arial" w:cs="Arial"/>
           <w:color w:val="000000" w:themeColor="text1"/>
+          <w:highlight w:val="yellow"/>
         </w:rPr>
         <w:t>nos</w:t>
       </w:r>
@@ -1561,6 +1731,7 @@
         <w:rPr>
           <w:rFonts w:ascii="Arial" w:hAnsi="Arial" w:cs="Arial"/>
           <w:color w:val="000000" w:themeColor="text1"/>
+          <w:highlight w:val="yellow"/>
         </w:rPr>
         <w:t xml:space="preserve"> toca responder con la </w:t>
       </w:r>
@@ -1570,6 +1741,7 @@
             <w:rStyle w:val="Hipervnculo"/>
             <w:rFonts w:ascii="Arial" w:hAnsi="Arial" w:cs="Arial"/>
             <w:color w:val="000000" w:themeColor="text1"/>
+            <w:highlight w:val="yellow"/>
             <w:u w:val="none"/>
           </w:rPr>
           <w:t>calidad</w:t>
@@ -1579,6 +1751,7 @@
         <w:rPr>
           <w:rFonts w:ascii="Arial" w:hAnsi="Arial" w:cs="Arial"/>
           <w:color w:val="000000" w:themeColor="text1"/>
+          <w:highlight w:val="yellow"/>
         </w:rPr>
         <w:t> de nuestras decisiones y </w:t>
       </w:r>
@@ -1588,6 +1761,7 @@
             <w:rStyle w:val="Hipervnculo"/>
             <w:rFonts w:ascii="Arial" w:hAnsi="Arial" w:cs="Arial"/>
             <w:color w:val="000000" w:themeColor="text1"/>
+            <w:highlight w:val="yellow"/>
             <w:u w:val="none"/>
           </w:rPr>
           <w:t>acciones</w:t>
@@ -1597,9 +1771,12 @@
         <w:rPr>
           <w:rFonts w:ascii="Arial" w:hAnsi="Arial" w:cs="Arial"/>
           <w:color w:val="000000" w:themeColor="text1"/>
+          <w:highlight w:val="yellow"/>
         </w:rPr>
         <w:t>.</w:t>
       </w:r>
+      <w:bookmarkStart w:id="0" w:name="_GoBack"/>
+      <w:bookmarkEnd w:id="0"/>
     </w:p>
     <w:p>
       <w:pPr>
@@ -1635,8 +1812,6 @@
           <w:t>http://www.monografias.com/trabajos4/efectiv/efectiv.shtml#ixzz3maWnRhyF</w:t>
         </w:r>
       </w:hyperlink>
-      <w:bookmarkStart w:id="0" w:name="_GoBack"/>
-      <w:bookmarkEnd w:id="0"/>
     </w:p>
     <w:sectPr>
       <w:pgSz w:w="12240" w:h="15840"/>

</xml_diff>